<commit_message>
Adding pdf version of deliverable-2
</commit_message>
<xml_diff>
--- a/BigDataProject_Deliverable2.docx
+++ b/BigDataProject_Deliverable2.docx
@@ -36,6 +36,177 @@
     </w:p>
     <w:p>
       <w:pPr>
+        <w:jc w:val="center"/>
+        <w:rPr>
+          <w:b/>
+          <w:bCs/>
+          <w:sz w:val="28"/>
+          <w:szCs w:val="28"/>
+          <w:u w:val="single"/>
+        </w:rPr>
+      </w:pPr>
+      <w:r>
+        <w:rPr>
+          <w:b/>
+          <w:bCs/>
+          <w:sz w:val="28"/>
+          <w:szCs w:val="28"/>
+          <w:u w:val="single"/>
+        </w:rPr>
+        <w:t>Group-7</w:t>
+      </w:r>
+    </w:p>
+    <w:p>
+      <w:pPr>
+        <w:jc w:val="center"/>
+        <w:rPr>
+          <w:b/>
+          <w:bCs/>
+          <w:sz w:val="40"/>
+          <w:szCs w:val="40"/>
+          <w:u w:val="single"/>
+        </w:rPr>
+        <w:sectPr>
+          <w:pgSz w:w="12240" w:h="15840"/>
+          <w:pgMar w:top="1440" w:right="1440" w:bottom="1440" w:left="1440" w:header="720" w:footer="720" w:gutter="0"/>
+          <w:cols w:space="720"/>
+          <w:docGrid w:linePitch="360"/>
+        </w:sectPr>
+      </w:pPr>
+    </w:p>
+    <w:p>
+      <w:pPr>
+        <w:spacing w:after="0"/>
+        <w:jc w:val="center"/>
+        <w:rPr>
+          <w:sz w:val="24"/>
+          <w:szCs w:val="24"/>
+        </w:rPr>
+      </w:pPr>
+      <w:proofErr w:type="spellStart"/>
+      <w:r>
+        <w:rPr>
+          <w:sz w:val="24"/>
+          <w:szCs w:val="24"/>
+        </w:rPr>
+        <w:t>Akshdeep</w:t>
+      </w:r>
+      <w:proofErr w:type="spellEnd"/>
+      <w:r>
+        <w:rPr>
+          <w:sz w:val="24"/>
+          <w:szCs w:val="24"/>
+        </w:rPr>
+        <w:t xml:space="preserve"> </w:t>
+      </w:r>
+      <w:proofErr w:type="spellStart"/>
+      <w:r>
+        <w:rPr>
+          <w:sz w:val="24"/>
+          <w:szCs w:val="24"/>
+        </w:rPr>
+        <w:t>Rajawat</w:t>
+      </w:r>
+      <w:proofErr w:type="spellEnd"/>
+    </w:p>
+    <w:p>
+      <w:pPr>
+        <w:spacing w:after="0"/>
+        <w:jc w:val="center"/>
+        <w:rPr>
+          <w:sz w:val="24"/>
+          <w:szCs w:val="24"/>
+        </w:rPr>
+      </w:pPr>
+      <w:proofErr w:type="spellStart"/>
+      <w:r>
+        <w:rPr>
+          <w:sz w:val="24"/>
+          <w:szCs w:val="24"/>
+        </w:rPr>
+        <w:t>Prasenjeet</w:t>
+      </w:r>
+      <w:proofErr w:type="spellEnd"/>
+      <w:r>
+        <w:rPr>
+          <w:sz w:val="24"/>
+          <w:szCs w:val="24"/>
+        </w:rPr>
+        <w:t xml:space="preserve"> Paul</w:t>
+      </w:r>
+    </w:p>
+    <w:p>
+      <w:pPr>
+        <w:spacing w:after="0"/>
+        <w:jc w:val="center"/>
+        <w:rPr>
+          <w:sz w:val="24"/>
+          <w:szCs w:val="24"/>
+        </w:rPr>
+      </w:pPr>
+      <w:r>
+        <w:rPr>
+          <w:sz w:val="24"/>
+          <w:szCs w:val="24"/>
+        </w:rPr>
+        <w:t>Rishabh Mehta</w:t>
+      </w:r>
+    </w:p>
+    <w:p>
+      <w:pPr>
+        <w:spacing w:after="0"/>
+        <w:jc w:val="center"/>
+        <w:rPr>
+          <w:sz w:val="24"/>
+          <w:szCs w:val="24"/>
+        </w:rPr>
+      </w:pPr>
+      <w:r>
+        <w:rPr>
+          <w:sz w:val="24"/>
+          <w:szCs w:val="24"/>
+        </w:rPr>
+        <w:t>Rajat Maheshwari</w:t>
+      </w:r>
+    </w:p>
+    <w:p>
+      <w:pPr>
+        <w:spacing w:after="0"/>
+        <w:jc w:val="center"/>
+        <w:rPr>
+          <w:sz w:val="24"/>
+          <w:szCs w:val="24"/>
+        </w:rPr>
+      </w:pPr>
+      <w:proofErr w:type="spellStart"/>
+      <w:r>
+        <w:rPr>
+          <w:sz w:val="24"/>
+          <w:szCs w:val="24"/>
+        </w:rPr>
+        <w:t>Dhvani</w:t>
+      </w:r>
+      <w:proofErr w:type="spellEnd"/>
+      <w:r>
+        <w:rPr>
+          <w:sz w:val="24"/>
+          <w:szCs w:val="24"/>
+        </w:rPr>
+        <w:t xml:space="preserve"> Patel</w:t>
+      </w:r>
+    </w:p>
+    <w:p>
+      <w:pPr>
+        <w:spacing w:after="0"/>
+        <w:jc w:val="center"/>
+        <w:rPr>
+          <w:sz w:val="24"/>
+          <w:szCs w:val="24"/>
+        </w:rPr>
+      </w:pPr>
+    </w:p>
+    <w:p>
+      <w:pPr>
         <w:rPr>
           <w:rFonts w:cstheme="minorHAnsi"/>
           <w:b/>
@@ -45,8 +216,17 @@
           <w:szCs w:val="24"/>
           <w:shd w:val="clear" w:color="auto" w:fill="FFFFFF"/>
         </w:rPr>
-      </w:pPr>
-      <w:r>
+        <w:sectPr>
+          <w:type w:val="continuous"/>
+          <w:pgSz w:w="12240" w:h="15840"/>
+          <w:pgMar w:top="1440" w:right="1440" w:bottom="1440" w:left="1440" w:header="720" w:footer="720" w:gutter="0"/>
+          <w:cols w:num="3" w:space="720"/>
+          <w:docGrid w:linePitch="360"/>
+        </w:sectPr>
+      </w:pPr>
+    </w:p>
+    <w:p>
+      <w:pPr>
         <w:rPr>
           <w:rFonts w:cstheme="minorHAnsi"/>
           <w:b/>
@@ -56,6 +236,30 @@
           <w:szCs w:val="24"/>
           <w:shd w:val="clear" w:color="auto" w:fill="FFFFFF"/>
         </w:rPr>
+      </w:pPr>
+    </w:p>
+    <w:p>
+      <w:pPr>
+        <w:rPr>
+          <w:rFonts w:cstheme="minorHAnsi"/>
+          <w:b/>
+          <w:bCs/>
+          <w:color w:val="000000" w:themeColor="text1"/>
+          <w:sz w:val="24"/>
+          <w:szCs w:val="24"/>
+          <w:shd w:val="clear" w:color="auto" w:fill="FFFFFF"/>
+        </w:rPr>
+      </w:pPr>
+      <w:r>
+        <w:rPr>
+          <w:rFonts w:cstheme="minorHAnsi"/>
+          <w:b/>
+          <w:bCs/>
+          <w:color w:val="000000" w:themeColor="text1"/>
+          <w:sz w:val="24"/>
+          <w:szCs w:val="24"/>
+          <w:shd w:val="clear" w:color="auto" w:fill="FFFFFF"/>
+        </w:rPr>
         <w:t>1. Dataset:</w:t>
       </w:r>
     </w:p>
@@ -73,7 +277,23 @@
           <w:color w:val="000000" w:themeColor="text1"/>
           <w:shd w:val="clear" w:color="auto" w:fill="FFFFFF"/>
         </w:rPr>
-        <w:t xml:space="preserve">This dataset includes trip records from all trips completed in </w:t>
+        <w:t>Th</w:t>
+      </w:r>
+      <w:r>
+        <w:rPr>
+          <w:rFonts w:cstheme="minorHAnsi"/>
+          <w:color w:val="000000" w:themeColor="text1"/>
+          <w:shd w:val="clear" w:color="auto" w:fill="FFFFFF"/>
+        </w:rPr>
+        <w:t>e</w:t>
+      </w:r>
+      <w:r>
+        <w:rPr>
+          <w:rFonts w:cstheme="minorHAnsi"/>
+          <w:color w:val="000000" w:themeColor="text1"/>
+          <w:shd w:val="clear" w:color="auto" w:fill="FFFFFF"/>
+        </w:rPr>
+        <w:t xml:space="preserve"> dataset includes trip records from all trips completed in </w:t>
       </w:r>
       <w:r>
         <w:rPr>
@@ -163,13 +383,6 @@
       <w:pPr>
         <w:rPr>
           <w:rFonts w:cstheme="minorHAnsi"/>
-          <w:color w:val="000000" w:themeColor="text1"/>
-          <w:shd w:val="clear" w:color="auto" w:fill="FFFFFF"/>
-        </w:rPr>
-      </w:pPr>
-      <w:r>
-        <w:rPr>
-          <w:rFonts w:cstheme="minorHAnsi"/>
           <w:b/>
           <w:bCs/>
           <w:color w:val="000000" w:themeColor="text1"/>
@@ -177,8 +390,7 @@
           <w:szCs w:val="24"/>
           <w:shd w:val="clear" w:color="auto" w:fill="FFFFFF"/>
         </w:rPr>
-        <w:t xml:space="preserve">2. </w:t>
-      </w:r>
+      </w:pPr>
       <w:r>
         <w:rPr>
           <w:rFonts w:cstheme="minorHAnsi"/>
@@ -189,8 +401,29 @@
           <w:szCs w:val="24"/>
           <w:shd w:val="clear" w:color="auto" w:fill="FFFFFF"/>
         </w:rPr>
+        <w:t xml:space="preserve">2. </w:t>
+      </w:r>
+      <w:r>
+        <w:rPr>
+          <w:rFonts w:cstheme="minorHAnsi"/>
+          <w:b/>
+          <w:bCs/>
+          <w:color w:val="000000" w:themeColor="text1"/>
+          <w:sz w:val="24"/>
+          <w:szCs w:val="24"/>
+          <w:shd w:val="clear" w:color="auto" w:fill="FFFFFF"/>
+        </w:rPr>
         <w:t xml:space="preserve">Tool Used for Data Analysis: </w:t>
       </w:r>
+    </w:p>
+    <w:p>
+      <w:pPr>
+        <w:rPr>
+          <w:rFonts w:cstheme="minorHAnsi"/>
+          <w:color w:val="000000" w:themeColor="text1"/>
+          <w:shd w:val="clear" w:color="auto" w:fill="FFFFFF"/>
+        </w:rPr>
+      </w:pPr>
       <w:r>
         <w:rPr>
           <w:rFonts w:cstheme="minorHAnsi"/>
@@ -279,7 +512,14 @@
           <w:rFonts w:cstheme="minorHAnsi"/>
           <w:color w:val="000000" w:themeColor="text1"/>
         </w:rPr>
-        <w:t>The data is cleaned to remove null values.</w:t>
+        <w:t>The data is cleaned to remove null values</w:t>
+      </w:r>
+      <w:r>
+        <w:rPr>
+          <w:rFonts w:cstheme="minorHAnsi"/>
+          <w:color w:val="000000" w:themeColor="text1"/>
+        </w:rPr>
+        <w:t>.</w:t>
       </w:r>
     </w:p>
     <w:p>
@@ -289,26 +529,28 @@
           <w:ilvl w:val="0"/>
           <w:numId w:val="1"/>
         </w:numPr>
-        <w:rPr>
-          <w:rFonts w:cstheme="minorHAnsi"/>
-          <w:color w:val="000000" w:themeColor="text1"/>
-        </w:rPr>
-      </w:pPr>
-      <w:r>
-        <w:rPr>
-          <w:rFonts w:cstheme="minorHAnsi"/>
-          <w:color w:val="000000" w:themeColor="text1"/>
-        </w:rPr>
-        <w:t xml:space="preserve">Dataset is prepared with the Yellow Taxi data using CSV file, A calculated field to get </w:t>
+        <w:tabs>
+          <w:tab w:val="left" w:pos="4860"/>
+        </w:tabs>
+        <w:rPr>
+          <w:rFonts w:cstheme="minorHAnsi"/>
+          <w:color w:val="000000" w:themeColor="text1"/>
+        </w:rPr>
+      </w:pPr>
+      <w:r>
+        <w:rPr>
+          <w:rFonts w:cstheme="minorHAnsi"/>
+          <w:color w:val="000000" w:themeColor="text1"/>
+        </w:rPr>
+        <w:t>In the pre-processing step, a calculated field is added to the dataset named `</w:t>
       </w:r>
       <w:proofErr w:type="spellStart"/>
       <w:r>
         <w:rPr>
           <w:rFonts w:cstheme="minorHAnsi"/>
           <w:color w:val="000000" w:themeColor="text1"/>
-          <w:highlight w:val="yellow"/>
-        </w:rPr>
-        <w:t>WeekDay</w:t>
+        </w:rPr>
+        <w:t>weekDay</w:t>
       </w:r>
       <w:proofErr w:type="spellEnd"/>
       <w:r>
@@ -316,7 +558,7 @@
           <w:rFonts w:cstheme="minorHAnsi"/>
           <w:color w:val="000000" w:themeColor="text1"/>
         </w:rPr>
-        <w:t xml:space="preserve"> for a date is added.</w:t>
+        <w:t>` which calculates the week of the trip date.</w:t>
       </w:r>
     </w:p>
     <w:p>
@@ -329,9 +571,9 @@
       </w:pPr>
       <w:r>
         <w:drawing>
-          <wp:inline distT="0" distB="0" distL="0" distR="0" wp14:anchorId="193397BD" wp14:editId="56F18D42">
-            <wp:extent cx="3580130" cy="3900172"/>
-            <wp:effectExtent l="19050" t="19050" r="20320" b="24130"/>
+          <wp:inline distT="0" distB="0" distL="0" distR="0" wp14:anchorId="193397BD" wp14:editId="098DA096">
+            <wp:extent cx="2687937" cy="2928224"/>
+            <wp:effectExtent l="19050" t="19050" r="17780" b="24765"/>
             <wp:docPr id="1" name="Picture 1" descr="A picture containing text&#10;&#10;Description automatically generated"/>
             <wp:cNvGraphicFramePr>
               <a:graphicFrameLocks xmlns:a="http://schemas.openxmlformats.org/drawingml/2006/main" noChangeAspect="1"/>
@@ -351,7 +593,7 @@
                   <pic:spPr bwMode="auto">
                     <a:xfrm>
                       <a:off x="0" y="0"/>
-                      <a:ext cx="3597039" cy="3918593"/>
+                      <a:ext cx="2696603" cy="2937665"/>
                     </a:xfrm>
                     <a:prstGeom prst="rect">
                       <a:avLst/>
@@ -395,30 +637,26 @@
     </w:p>
     <w:p>
       <w:pPr>
-        <w:ind w:left="360"/>
-        <w:rPr>
-          <w:rFonts w:cstheme="minorHAnsi"/>
-          <w:color w:val="000000" w:themeColor="text1"/>
-        </w:rPr>
-      </w:pPr>
-    </w:p>
-    <w:p>
-      <w:pPr>
-        <w:ind w:left="360"/>
-        <w:rPr>
-          <w:rFonts w:cstheme="minorHAnsi"/>
-          <w:color w:val="000000" w:themeColor="text1"/>
-        </w:rPr>
-      </w:pPr>
-    </w:p>
-    <w:p>
-      <w:pPr>
-        <w:ind w:left="360"/>
-        <w:rPr>
-          <w:rFonts w:cstheme="minorHAnsi"/>
-          <w:color w:val="000000" w:themeColor="text1"/>
-        </w:rPr>
-      </w:pPr>
+        <w:rPr>
+          <w:rFonts w:cstheme="minorHAnsi"/>
+          <w:b/>
+          <w:bCs/>
+          <w:color w:val="000000" w:themeColor="text1"/>
+          <w:sz w:val="24"/>
+          <w:szCs w:val="24"/>
+        </w:rPr>
+      </w:pPr>
+      <w:r>
+        <w:rPr>
+          <w:rFonts w:cstheme="minorHAnsi"/>
+          <w:b/>
+          <w:bCs/>
+          <w:color w:val="000000" w:themeColor="text1"/>
+          <w:sz w:val="24"/>
+          <w:szCs w:val="24"/>
+        </w:rPr>
+        <w:br w:type="page"/>
+      </w:r>
     </w:p>
     <w:p>
       <w:pPr>
@@ -554,7 +792,118 @@
           <w:rFonts w:cstheme="minorHAnsi"/>
           <w:color w:val="000000" w:themeColor="text1"/>
         </w:rPr>
-        <w:t xml:space="preserve"> chart shows the correlation between total fare on each day of the week. It is observed that maximum collection happens on Friday ($2.8 Million), and minimum happens on Sunday with $1.95 Million. </w:t>
+        <w:t xml:space="preserve"> chart shows the correlation between total fare on each day of the week. It is observed that</w:t>
+      </w:r>
+      <w:r>
+        <w:rPr>
+          <w:rFonts w:cstheme="minorHAnsi"/>
+          <w:color w:val="000000" w:themeColor="text1"/>
+        </w:rPr>
+        <w:t>:</w:t>
+      </w:r>
+    </w:p>
+    <w:p>
+      <w:pPr>
+        <w:pStyle w:val="ListParagraph"/>
+        <w:numPr>
+          <w:ilvl w:val="0"/>
+          <w:numId w:val="4"/>
+        </w:numPr>
+        <w:rPr>
+          <w:rFonts w:cstheme="minorHAnsi"/>
+          <w:color w:val="000000" w:themeColor="text1"/>
+        </w:rPr>
+      </w:pPr>
+      <w:r>
+        <w:rPr>
+          <w:rFonts w:cstheme="minorHAnsi"/>
+          <w:color w:val="000000" w:themeColor="text1"/>
+        </w:rPr>
+        <w:t>M</w:t>
+      </w:r>
+      <w:r>
+        <w:rPr>
+          <w:rFonts w:cstheme="minorHAnsi"/>
+          <w:color w:val="000000" w:themeColor="text1"/>
+        </w:rPr>
+        <w:t xml:space="preserve">aximum collection </w:t>
+      </w:r>
+      <w:r>
+        <w:rPr>
+          <w:rFonts w:cstheme="minorHAnsi"/>
+          <w:color w:val="000000" w:themeColor="text1"/>
+        </w:rPr>
+        <w:t>happened</w:t>
+      </w:r>
+      <w:r>
+        <w:rPr>
+          <w:rFonts w:cstheme="minorHAnsi"/>
+          <w:color w:val="000000" w:themeColor="text1"/>
+        </w:rPr>
+        <w:t xml:space="preserve"> on Friday ($2.8 Million)</w:t>
+      </w:r>
+      <w:r>
+        <w:rPr>
+          <w:rFonts w:cstheme="minorHAnsi"/>
+          <w:color w:val="000000" w:themeColor="text1"/>
+        </w:rPr>
+        <w:t>.</w:t>
+      </w:r>
+    </w:p>
+    <w:p>
+      <w:pPr>
+        <w:pStyle w:val="ListParagraph"/>
+        <w:numPr>
+          <w:ilvl w:val="0"/>
+          <w:numId w:val="4"/>
+        </w:numPr>
+        <w:rPr>
+          <w:rFonts w:cstheme="minorHAnsi"/>
+          <w:color w:val="000000" w:themeColor="text1"/>
+        </w:rPr>
+      </w:pPr>
+      <w:r>
+        <w:rPr>
+          <w:rFonts w:cstheme="minorHAnsi"/>
+          <w:color w:val="000000" w:themeColor="text1"/>
+        </w:rPr>
+        <w:t>M</w:t>
+      </w:r>
+      <w:r>
+        <w:rPr>
+          <w:rFonts w:cstheme="minorHAnsi"/>
+          <w:color w:val="000000" w:themeColor="text1"/>
+        </w:rPr>
+        <w:t>inimum happen</w:t>
+      </w:r>
+      <w:r>
+        <w:rPr>
+          <w:rFonts w:cstheme="minorHAnsi"/>
+          <w:color w:val="000000" w:themeColor="text1"/>
+        </w:rPr>
+        <w:t>ed</w:t>
+      </w:r>
+      <w:r>
+        <w:rPr>
+          <w:rFonts w:cstheme="minorHAnsi"/>
+          <w:color w:val="000000" w:themeColor="text1"/>
+        </w:rPr>
+        <w:t xml:space="preserve"> on Sunday with $1.95 Million. </w:t>
+      </w:r>
+    </w:p>
+    <w:p>
+      <w:pPr>
+        <w:rPr>
+          <w:rFonts w:cstheme="minorHAnsi"/>
+          <w:color w:val="000000" w:themeColor="text1"/>
+        </w:rPr>
+      </w:pPr>
+      <w:r>
+        <w:rPr>
+          <w:rFonts w:cstheme="minorHAnsi"/>
+          <w:color w:val="000000" w:themeColor="text1"/>
+        </w:rPr>
+        <w:br w:type="page"/>
       </w:r>
     </w:p>
     <w:p>
@@ -563,166 +912,6 @@
         <w:ind w:left="0"/>
         <w:rPr>
           <w:rFonts w:cstheme="minorHAnsi"/>
-          <w:color w:val="000000" w:themeColor="text1"/>
-        </w:rPr>
-      </w:pPr>
-    </w:p>
-    <w:p>
-      <w:pPr>
-        <w:pStyle w:val="ListParagraph"/>
-        <w:ind w:left="0"/>
-        <w:rPr>
-          <w:rFonts w:cstheme="minorHAnsi"/>
-          <w:color w:val="000000" w:themeColor="text1"/>
-        </w:rPr>
-      </w:pPr>
-    </w:p>
-    <w:p>
-      <w:pPr>
-        <w:pStyle w:val="ListParagraph"/>
-        <w:ind w:left="0"/>
-        <w:rPr>
-          <w:rFonts w:cstheme="minorHAnsi"/>
-          <w:color w:val="000000" w:themeColor="text1"/>
-        </w:rPr>
-      </w:pPr>
-    </w:p>
-    <w:p>
-      <w:pPr>
-        <w:pStyle w:val="ListParagraph"/>
-        <w:ind w:left="0"/>
-        <w:rPr>
-          <w:rFonts w:cstheme="minorHAnsi"/>
-          <w:color w:val="000000" w:themeColor="text1"/>
-        </w:rPr>
-      </w:pPr>
-    </w:p>
-    <w:p>
-      <w:pPr>
-        <w:pStyle w:val="ListParagraph"/>
-        <w:ind w:left="0"/>
-        <w:rPr>
-          <w:rFonts w:cstheme="minorHAnsi"/>
-          <w:color w:val="000000" w:themeColor="text1"/>
-        </w:rPr>
-      </w:pPr>
-    </w:p>
-    <w:p>
-      <w:pPr>
-        <w:pStyle w:val="ListParagraph"/>
-        <w:ind w:left="0"/>
-        <w:rPr>
-          <w:rFonts w:cstheme="minorHAnsi"/>
-          <w:color w:val="000000" w:themeColor="text1"/>
-        </w:rPr>
-      </w:pPr>
-    </w:p>
-    <w:p>
-      <w:pPr>
-        <w:pStyle w:val="ListParagraph"/>
-        <w:ind w:left="0"/>
-        <w:rPr>
-          <w:rFonts w:cstheme="minorHAnsi"/>
-          <w:color w:val="000000" w:themeColor="text1"/>
-        </w:rPr>
-      </w:pPr>
-    </w:p>
-    <w:p>
-      <w:pPr>
-        <w:pStyle w:val="ListParagraph"/>
-        <w:ind w:left="0"/>
-        <w:rPr>
-          <w:rFonts w:cstheme="minorHAnsi"/>
-          <w:color w:val="000000" w:themeColor="text1"/>
-        </w:rPr>
-      </w:pPr>
-    </w:p>
-    <w:p>
-      <w:pPr>
-        <w:pStyle w:val="ListParagraph"/>
-        <w:ind w:left="0"/>
-        <w:rPr>
-          <w:rFonts w:cstheme="minorHAnsi"/>
-          <w:color w:val="000000" w:themeColor="text1"/>
-        </w:rPr>
-      </w:pPr>
-    </w:p>
-    <w:p>
-      <w:pPr>
-        <w:pStyle w:val="ListParagraph"/>
-        <w:ind w:left="0"/>
-        <w:rPr>
-          <w:rFonts w:cstheme="minorHAnsi"/>
-          <w:color w:val="000000" w:themeColor="text1"/>
-        </w:rPr>
-      </w:pPr>
-    </w:p>
-    <w:p>
-      <w:pPr>
-        <w:pStyle w:val="ListParagraph"/>
-        <w:ind w:left="0"/>
-        <w:rPr>
-          <w:rFonts w:cstheme="minorHAnsi"/>
-          <w:color w:val="000000" w:themeColor="text1"/>
-        </w:rPr>
-      </w:pPr>
-    </w:p>
-    <w:p>
-      <w:pPr>
-        <w:pStyle w:val="ListParagraph"/>
-        <w:ind w:left="0"/>
-        <w:rPr>
-          <w:rFonts w:cstheme="minorHAnsi"/>
-          <w:color w:val="000000" w:themeColor="text1"/>
-        </w:rPr>
-      </w:pPr>
-    </w:p>
-    <w:p>
-      <w:pPr>
-        <w:pStyle w:val="ListParagraph"/>
-        <w:ind w:left="0"/>
-        <w:rPr>
-          <w:rFonts w:cstheme="minorHAnsi"/>
-          <w:color w:val="000000" w:themeColor="text1"/>
-        </w:rPr>
-      </w:pPr>
-    </w:p>
-    <w:p>
-      <w:pPr>
-        <w:pStyle w:val="ListParagraph"/>
-        <w:ind w:left="0"/>
-        <w:rPr>
-          <w:rFonts w:cstheme="minorHAnsi"/>
-          <w:color w:val="000000" w:themeColor="text1"/>
-        </w:rPr>
-      </w:pPr>
-    </w:p>
-    <w:p>
-      <w:pPr>
-        <w:pStyle w:val="ListParagraph"/>
-        <w:ind w:left="0"/>
-        <w:rPr>
-          <w:rFonts w:cstheme="minorHAnsi"/>
-          <w:color w:val="000000" w:themeColor="text1"/>
-        </w:rPr>
-      </w:pPr>
-    </w:p>
-    <w:p>
-      <w:pPr>
-        <w:pStyle w:val="ListParagraph"/>
-        <w:ind w:left="0"/>
-        <w:rPr>
-          <w:rFonts w:cstheme="minorHAnsi"/>
-          <w:color w:val="000000" w:themeColor="text1"/>
-        </w:rPr>
-      </w:pPr>
-    </w:p>
-    <w:p>
-      <w:pPr>
-        <w:pStyle w:val="ListParagraph"/>
-        <w:ind w:left="0"/>
-        <w:rPr>
-          <w:rFonts w:cstheme="minorHAnsi"/>
           <w:b/>
           <w:bCs/>
           <w:color w:val="000000" w:themeColor="text1"/>
@@ -732,34 +921,22 @@
       <w:r>
         <w:rPr>
           <w:rFonts w:cstheme="minorHAnsi"/>
-          <w:b/>
-          <w:bCs/>
-          <w:color w:val="000000" w:themeColor="text1"/>
-          <w:u w:val="single"/>
+          <w:color w:val="000000" w:themeColor="text1"/>
         </w:rPr>
         <w:lastRenderedPageBreak/>
-        <w:t>Analysis 2:</w:t>
-      </w:r>
-    </w:p>
-    <w:p>
-      <w:pPr>
-        <w:pStyle w:val="ListParagraph"/>
-        <w:ind w:left="0"/>
-        <w:rPr>
-          <w:rFonts w:cstheme="minorHAnsi"/>
-          <w:color w:val="000000" w:themeColor="text1"/>
-        </w:rPr>
-      </w:pPr>
-      <w:r>
-        <w:rPr>
-          <w:rFonts w:cstheme="minorHAnsi"/>
-          <w:color w:val="000000" w:themeColor="text1"/>
-        </w:rPr>
         <w:drawing>
-          <wp:inline distT="0" distB="0" distL="0" distR="0" wp14:anchorId="1F1EAD36" wp14:editId="699F2E9D">
-            <wp:extent cx="6512944" cy="3268301"/>
-            <wp:effectExtent l="0" t="0" r="2540" b="8890"/>
-            <wp:docPr id="7" name="Picture 7" descr="Graphical user interface&#10;&#10;Description automatically generated"/>
+          <wp:anchor distT="0" distB="0" distL="114300" distR="114300" simplePos="0" relativeHeight="251658240" behindDoc="0" locked="0" layoutInCell="1" allowOverlap="1" wp14:anchorId="42DDF1F7" wp14:editId="07FDAC7F">
+            <wp:simplePos x="0" y="0"/>
+            <wp:positionH relativeFrom="margin">
+              <wp:posOffset>-635</wp:posOffset>
+            </wp:positionH>
+            <wp:positionV relativeFrom="paragraph">
+              <wp:posOffset>308730</wp:posOffset>
+            </wp:positionV>
+            <wp:extent cx="6088380" cy="2570480"/>
+            <wp:effectExtent l="0" t="0" r="7620" b="1270"/>
+            <wp:wrapTopAndBottom/>
+            <wp:docPr id="8" name="Picture 8" descr="Graphical user interface, application&#10;&#10;Description automatically generated"/>
             <wp:cNvGraphicFramePr>
               <a:graphicFrameLocks xmlns:a="http://schemas.openxmlformats.org/drawingml/2006/main" noChangeAspect="1"/>
             </wp:cNvGraphicFramePr>
@@ -767,29 +944,58 @@
               <a:graphicData uri="http://schemas.openxmlformats.org/drawingml/2006/picture">
                 <pic:pic xmlns:pic="http://schemas.openxmlformats.org/drawingml/2006/picture">
                   <pic:nvPicPr>
-                    <pic:cNvPr id="7" name="Picture 7" descr="Graphical user interface&#10;&#10;Description automatically generated"/>
+                    <pic:cNvPr id="8" name="Picture 8" descr="Graphical user interface, application&#10;&#10;Description automatically generated"/>
                     <pic:cNvPicPr/>
                   </pic:nvPicPr>
-                  <pic:blipFill>
-                    <a:blip r:embed="rId8"/>
-                    <a:stretch>
-                      <a:fillRect/>
-                    </a:stretch>
+                  <pic:blipFill rotWithShape="1">
+                    <a:blip r:embed="rId8" cstate="print">
+                      <a:extLst>
+                        <a:ext uri="{28A0092B-C50C-407E-A947-70E740481C1C}">
+                          <a14:useLocalDpi xmlns:a14="http://schemas.microsoft.com/office/drawing/2010/main" val="0"/>
+                        </a:ext>
+                      </a:extLst>
+                    </a:blip>
+                    <a:srcRect l="695" t="1757" r="982" b="2022"/>
+                    <a:stretch/>
                   </pic:blipFill>
-                  <pic:spPr>
+                  <pic:spPr bwMode="auto">
                     <a:xfrm>
                       <a:off x="0" y="0"/>
-                      <a:ext cx="6518323" cy="3271000"/>
+                      <a:ext cx="6088380" cy="2570480"/>
                     </a:xfrm>
                     <a:prstGeom prst="rect">
                       <a:avLst/>
                     </a:prstGeom>
+                    <a:ln>
+                      <a:noFill/>
+                    </a:ln>
+                    <a:extLst>
+                      <a:ext uri="{53640926-AAD7-44D8-BBD7-CCE9431645EC}">
+                        <a14:shadowObscured xmlns:a14="http://schemas.microsoft.com/office/drawing/2010/main"/>
+                      </a:ext>
+                    </a:extLst>
                   </pic:spPr>
                 </pic:pic>
               </a:graphicData>
             </a:graphic>
-          </wp:inline>
+            <wp14:sizeRelH relativeFrom="margin">
+              <wp14:pctWidth>0</wp14:pctWidth>
+            </wp14:sizeRelH>
+            <wp14:sizeRelV relativeFrom="margin">
+              <wp14:pctHeight>0</wp14:pctHeight>
+            </wp14:sizeRelV>
+          </wp:anchor>
         </w:drawing>
+      </w:r>
+      <w:r>
+        <w:rPr>
+          <w:rFonts w:cstheme="minorHAnsi"/>
+          <w:b/>
+          <w:bCs/>
+          <w:color w:val="000000" w:themeColor="text1"/>
+          <w:u w:val="single"/>
+        </w:rPr>
+        <w:t>Analysis 2:</w:t>
       </w:r>
     </w:p>
     <w:p>
@@ -798,7 +1004,10 @@
         <w:ind w:left="0"/>
         <w:rPr>
           <w:rFonts w:cstheme="minorHAnsi"/>
-          <w:color w:val="000000" w:themeColor="text1"/>
+          <w:b/>
+          <w:bCs/>
+          <w:color w:val="000000" w:themeColor="text1"/>
+          <w:u w:val="single"/>
         </w:rPr>
       </w:pPr>
     </w:p>
@@ -811,52 +1020,6 @@
           <w:color w:val="000000" w:themeColor="text1"/>
         </w:rPr>
       </w:pPr>
-      <w:r>
-        <w:rPr>
-          <w:rFonts w:cstheme="minorHAnsi"/>
-          <w:color w:val="000000" w:themeColor="text1"/>
-        </w:rPr>
-        <w:t xml:space="preserve">This Line Chart </w:t>
-      </w:r>
-      <w:r>
-        <w:rPr>
-          <w:rFonts w:cstheme="minorHAnsi"/>
-          <w:color w:val="000000" w:themeColor="text1"/>
-        </w:rPr>
-        <w:t xml:space="preserve">shows the total fare amount on each </w:t>
-      </w:r>
-      <w:proofErr w:type="gramStart"/>
-      <w:r>
-        <w:rPr>
-          <w:rFonts w:cstheme="minorHAnsi"/>
-          <w:color w:val="000000" w:themeColor="text1"/>
-        </w:rPr>
-        <w:t>week day</w:t>
-      </w:r>
-      <w:proofErr w:type="gramEnd"/>
-      <w:r>
-        <w:rPr>
-          <w:rFonts w:cstheme="minorHAnsi"/>
-          <w:color w:val="000000" w:themeColor="text1"/>
-        </w:rPr>
-        <w:t xml:space="preserve"> grouped by the passenger count. </w:t>
-      </w:r>
-      <w:proofErr w:type="gramStart"/>
-      <w:r>
-        <w:rPr>
-          <w:rFonts w:cstheme="minorHAnsi"/>
-          <w:color w:val="000000" w:themeColor="text1"/>
-        </w:rPr>
-        <w:t>It can be seen that passenger</w:t>
-      </w:r>
-      <w:proofErr w:type="gramEnd"/>
-      <w:r>
-        <w:rPr>
-          <w:rFonts w:cstheme="minorHAnsi"/>
-          <w:color w:val="000000" w:themeColor="text1"/>
-        </w:rPr>
-        <w:t xml:space="preserve"> 1 contribute more to the total fare amount. Maximum fare is accumulated on Friday by passenger travelling alone.</w:t>
-      </w:r>
     </w:p>
     <w:p>
       <w:pPr>
@@ -867,6 +1030,135 @@
           <w:color w:val="000000" w:themeColor="text1"/>
         </w:rPr>
       </w:pPr>
+      <w:r>
+        <w:rPr>
+          <w:rFonts w:cstheme="minorHAnsi"/>
+          <w:color w:val="000000" w:themeColor="text1"/>
+        </w:rPr>
+        <w:t xml:space="preserve">This Line Chart </w:t>
+      </w:r>
+      <w:r>
+        <w:rPr>
+          <w:rFonts w:cstheme="minorHAnsi"/>
+          <w:color w:val="000000" w:themeColor="text1"/>
+        </w:rPr>
+        <w:t xml:space="preserve">shows the total fare amount on each </w:t>
+      </w:r>
+      <w:r>
+        <w:rPr>
+          <w:rFonts w:cstheme="minorHAnsi"/>
+          <w:color w:val="000000" w:themeColor="text1"/>
+        </w:rPr>
+        <w:t>weekday</w:t>
+      </w:r>
+      <w:r>
+        <w:rPr>
+          <w:rFonts w:cstheme="minorHAnsi"/>
+          <w:color w:val="000000" w:themeColor="text1"/>
+        </w:rPr>
+        <w:t xml:space="preserve"> grouped by the passenger count. </w:t>
+      </w:r>
+    </w:p>
+    <w:p>
+      <w:pPr>
+        <w:pStyle w:val="ListParagraph"/>
+        <w:numPr>
+          <w:ilvl w:val="0"/>
+          <w:numId w:val="3"/>
+        </w:numPr>
+        <w:rPr>
+          <w:rFonts w:cstheme="minorHAnsi"/>
+          <w:color w:val="000000" w:themeColor="text1"/>
+        </w:rPr>
+      </w:pPr>
+      <w:r>
+        <w:rPr>
+          <w:rFonts w:cstheme="minorHAnsi"/>
+          <w:color w:val="000000" w:themeColor="text1"/>
+        </w:rPr>
+        <w:t>Passengers traveling alone</w:t>
+      </w:r>
+      <w:r>
+        <w:rPr>
+          <w:rFonts w:cstheme="minorHAnsi"/>
+          <w:color w:val="000000" w:themeColor="text1"/>
+        </w:rPr>
+        <w:t xml:space="preserve"> contribute more to the total fare amount</w:t>
+      </w:r>
+      <w:r>
+        <w:rPr>
+          <w:rFonts w:cstheme="minorHAnsi"/>
+          <w:color w:val="000000" w:themeColor="text1"/>
+        </w:rPr>
+        <w:t>, and Friday is seen to have the highest collection.</w:t>
+      </w:r>
+    </w:p>
+    <w:p>
+      <w:pPr>
+        <w:pStyle w:val="ListParagraph"/>
+        <w:numPr>
+          <w:ilvl w:val="0"/>
+          <w:numId w:val="3"/>
+        </w:numPr>
+        <w:rPr>
+          <w:rFonts w:cstheme="minorHAnsi"/>
+          <w:color w:val="000000" w:themeColor="text1"/>
+        </w:rPr>
+      </w:pPr>
+      <w:r>
+        <w:rPr>
+          <w:rFonts w:cstheme="minorHAnsi"/>
+          <w:color w:val="000000" w:themeColor="text1"/>
+        </w:rPr>
+        <w:t>Passengers traveling in group of 2 contribute the seco</w:t>
+      </w:r>
+      <w:r>
+        <w:rPr>
+          <w:rFonts w:cstheme="minorHAnsi"/>
+          <w:color w:val="000000" w:themeColor="text1"/>
+        </w:rPr>
+        <w:t>nd highest to the total fare amount.</w:t>
+      </w:r>
+    </w:p>
+    <w:p>
+      <w:pPr>
+        <w:rPr>
+          <w:rFonts w:cstheme="minorHAnsi"/>
+          <w:b/>
+          <w:bCs/>
+          <w:color w:val="000000" w:themeColor="text1"/>
+          <w:u w:val="single"/>
+        </w:rPr>
+      </w:pPr>
+      <w:r>
+        <w:rPr>
+          <w:rFonts w:cstheme="minorHAnsi"/>
+          <w:b/>
+          <w:bCs/>
+          <w:color w:val="000000" w:themeColor="text1"/>
+          <w:u w:val="single"/>
+        </w:rPr>
+        <w:br w:type="page"/>
+      </w:r>
+    </w:p>
+    <w:p>
+      <w:pPr>
+        <w:rPr>
+          <w:rFonts w:cstheme="minorHAnsi"/>
+          <w:color w:val="000000" w:themeColor="text1"/>
+        </w:rPr>
+      </w:pPr>
+      <w:r>
+        <w:rPr>
+          <w:rFonts w:cstheme="minorHAnsi"/>
+          <w:b/>
+          <w:bCs/>
+          <w:color w:val="000000" w:themeColor="text1"/>
+          <w:u w:val="single"/>
+        </w:rPr>
+        <w:lastRenderedPageBreak/>
+        <w:t>Analysis 3:</w:t>
+      </w:r>
     </w:p>
     <w:p>
       <w:pPr>
@@ -874,223 +1166,12 @@
         <w:ind w:left="0"/>
         <w:rPr>
           <w:rFonts w:cstheme="minorHAnsi"/>
-          <w:color w:val="000000" w:themeColor="text1"/>
-        </w:rPr>
-      </w:pPr>
-    </w:p>
-    <w:p>
-      <w:pPr>
-        <w:pStyle w:val="ListParagraph"/>
-        <w:ind w:left="0"/>
-        <w:rPr>
-          <w:rFonts w:cstheme="minorHAnsi"/>
-          <w:color w:val="000000" w:themeColor="text1"/>
-        </w:rPr>
-      </w:pPr>
-    </w:p>
-    <w:p>
-      <w:pPr>
-        <w:pStyle w:val="ListParagraph"/>
-        <w:ind w:left="0"/>
-        <w:rPr>
-          <w:rFonts w:cstheme="minorHAnsi"/>
-          <w:color w:val="000000" w:themeColor="text1"/>
-        </w:rPr>
-      </w:pPr>
-    </w:p>
-    <w:p>
-      <w:pPr>
-        <w:pStyle w:val="ListParagraph"/>
-        <w:ind w:left="0"/>
-        <w:rPr>
-          <w:rFonts w:cstheme="minorHAnsi"/>
-          <w:color w:val="000000" w:themeColor="text1"/>
-        </w:rPr>
-      </w:pPr>
-    </w:p>
-    <w:p>
-      <w:pPr>
-        <w:pStyle w:val="ListParagraph"/>
-        <w:ind w:left="0"/>
-        <w:rPr>
-          <w:rFonts w:cstheme="minorHAnsi"/>
-          <w:color w:val="000000" w:themeColor="text1"/>
-        </w:rPr>
-      </w:pPr>
-    </w:p>
-    <w:p>
-      <w:pPr>
-        <w:pStyle w:val="ListParagraph"/>
-        <w:ind w:left="0"/>
-        <w:rPr>
-          <w:rFonts w:cstheme="minorHAnsi"/>
-          <w:color w:val="000000" w:themeColor="text1"/>
-        </w:rPr>
-      </w:pPr>
-    </w:p>
-    <w:p>
-      <w:pPr>
-        <w:pStyle w:val="ListParagraph"/>
-        <w:ind w:left="0"/>
-        <w:rPr>
-          <w:rFonts w:cstheme="minorHAnsi"/>
-          <w:color w:val="000000" w:themeColor="text1"/>
-        </w:rPr>
-      </w:pPr>
-    </w:p>
-    <w:p>
-      <w:pPr>
-        <w:pStyle w:val="ListParagraph"/>
-        <w:ind w:left="0"/>
-        <w:rPr>
-          <w:rFonts w:cstheme="minorHAnsi"/>
-          <w:color w:val="000000" w:themeColor="text1"/>
-        </w:rPr>
-      </w:pPr>
-    </w:p>
-    <w:p>
-      <w:pPr>
-        <w:pStyle w:val="ListParagraph"/>
-        <w:ind w:left="0"/>
-        <w:rPr>
-          <w:rFonts w:cstheme="minorHAnsi"/>
-          <w:color w:val="000000" w:themeColor="text1"/>
-        </w:rPr>
-      </w:pPr>
-    </w:p>
-    <w:p>
-      <w:pPr>
-        <w:pStyle w:val="ListParagraph"/>
-        <w:ind w:left="0"/>
-        <w:rPr>
-          <w:rFonts w:cstheme="minorHAnsi"/>
-          <w:color w:val="000000" w:themeColor="text1"/>
-        </w:rPr>
-      </w:pPr>
-    </w:p>
-    <w:p>
-      <w:pPr>
-        <w:pStyle w:val="ListParagraph"/>
-        <w:ind w:left="0"/>
-        <w:rPr>
-          <w:rFonts w:cstheme="minorHAnsi"/>
-          <w:color w:val="000000" w:themeColor="text1"/>
-        </w:rPr>
-      </w:pPr>
-    </w:p>
-    <w:p>
-      <w:pPr>
-        <w:pStyle w:val="ListParagraph"/>
-        <w:ind w:left="0"/>
-        <w:rPr>
-          <w:rFonts w:cstheme="minorHAnsi"/>
-          <w:color w:val="000000" w:themeColor="text1"/>
-        </w:rPr>
-      </w:pPr>
-    </w:p>
-    <w:p>
-      <w:pPr>
-        <w:pStyle w:val="ListParagraph"/>
-        <w:ind w:left="0"/>
-        <w:rPr>
-          <w:rFonts w:cstheme="minorHAnsi"/>
-          <w:color w:val="000000" w:themeColor="text1"/>
-        </w:rPr>
-      </w:pPr>
-    </w:p>
-    <w:p>
-      <w:pPr>
-        <w:pStyle w:val="ListParagraph"/>
-        <w:ind w:left="0"/>
-        <w:rPr>
-          <w:rFonts w:cstheme="minorHAnsi"/>
-          <w:color w:val="000000" w:themeColor="text1"/>
-        </w:rPr>
-      </w:pPr>
-    </w:p>
-    <w:p>
-      <w:pPr>
-        <w:pStyle w:val="ListParagraph"/>
-        <w:ind w:left="0"/>
-        <w:rPr>
-          <w:rFonts w:cstheme="minorHAnsi"/>
-          <w:color w:val="000000" w:themeColor="text1"/>
-        </w:rPr>
-      </w:pPr>
-    </w:p>
-    <w:p>
-      <w:pPr>
-        <w:pStyle w:val="ListParagraph"/>
-        <w:ind w:left="0"/>
-        <w:rPr>
-          <w:rFonts w:cstheme="minorHAnsi"/>
-          <w:color w:val="000000" w:themeColor="text1"/>
-        </w:rPr>
-      </w:pPr>
-    </w:p>
-    <w:p>
-      <w:pPr>
-        <w:pStyle w:val="ListParagraph"/>
-        <w:ind w:left="0"/>
-        <w:rPr>
-          <w:rFonts w:cstheme="minorHAnsi"/>
-          <w:color w:val="000000" w:themeColor="text1"/>
-        </w:rPr>
-      </w:pPr>
-    </w:p>
-    <w:p>
-      <w:pPr>
-        <w:pStyle w:val="ListParagraph"/>
-        <w:ind w:left="0"/>
-        <w:rPr>
-          <w:rFonts w:cstheme="minorHAnsi"/>
-          <w:color w:val="000000" w:themeColor="text1"/>
-        </w:rPr>
-      </w:pPr>
-    </w:p>
-    <w:p>
-      <w:pPr>
-        <w:pStyle w:val="ListParagraph"/>
-        <w:ind w:left="0"/>
-        <w:rPr>
-          <w:rFonts w:cstheme="minorHAnsi"/>
-          <w:color w:val="000000" w:themeColor="text1"/>
-        </w:rPr>
-      </w:pPr>
-    </w:p>
-    <w:p>
-      <w:pPr>
-        <w:pStyle w:val="ListParagraph"/>
-        <w:ind w:left="0"/>
-        <w:rPr>
-          <w:rFonts w:cstheme="minorHAnsi"/>
-          <w:color w:val="000000" w:themeColor="text1"/>
-        </w:rPr>
-      </w:pPr>
-    </w:p>
-    <w:p>
-      <w:pPr>
-        <w:pStyle w:val="ListParagraph"/>
-        <w:ind w:left="0"/>
-        <w:rPr>
-          <w:rFonts w:cstheme="minorHAnsi"/>
           <w:b/>
           <w:bCs/>
           <w:color w:val="000000" w:themeColor="text1"/>
           <w:u w:val="single"/>
         </w:rPr>
       </w:pPr>
-      <w:r>
-        <w:rPr>
-          <w:rFonts w:cstheme="minorHAnsi"/>
-          <w:b/>
-          <w:bCs/>
-          <w:color w:val="000000" w:themeColor="text1"/>
-          <w:u w:val="single"/>
-        </w:rPr>
-        <w:lastRenderedPageBreak/>
-        <w:t>Analysis 3:</w:t>
-      </w:r>
     </w:p>
     <w:p>
       <w:pPr>
@@ -1152,12 +1233,36 @@
           <w:color w:val="000000" w:themeColor="text1"/>
         </w:rPr>
       </w:pPr>
-      <w:r>
-        <w:rPr>
-          <w:rFonts w:cstheme="minorHAnsi"/>
-          <w:color w:val="000000" w:themeColor="text1"/>
-        </w:rPr>
-        <w:t xml:space="preserve">This Clustered Bar Combo Chart gives information about tip </w:t>
+    </w:p>
+    <w:p>
+      <w:pPr>
+        <w:pStyle w:val="ListParagraph"/>
+        <w:ind w:left="0"/>
+        <w:rPr>
+          <w:rFonts w:cstheme="minorHAnsi"/>
+          <w:color w:val="000000" w:themeColor="text1"/>
+        </w:rPr>
+      </w:pPr>
+      <w:r>
+        <w:rPr>
+          <w:rFonts w:cstheme="minorHAnsi"/>
+          <w:color w:val="000000" w:themeColor="text1"/>
+        </w:rPr>
+        <w:t>This Clustered Bar Combo Chart gives information about</w:t>
+      </w:r>
+      <w:r>
+        <w:rPr>
+          <w:rFonts w:cstheme="minorHAnsi"/>
+          <w:color w:val="000000" w:themeColor="text1"/>
+        </w:rPr>
+        <w:t xml:space="preserve"> average</w:t>
+      </w:r>
+      <w:r>
+        <w:rPr>
+          <w:rFonts w:cstheme="minorHAnsi"/>
+          <w:color w:val="000000" w:themeColor="text1"/>
+        </w:rPr>
+        <w:t xml:space="preserve"> tip </w:t>
       </w:r>
       <w:r>
         <w:rPr>
@@ -1206,15 +1311,39 @@
           <w:rFonts w:cstheme="minorHAnsi"/>
           <w:color w:val="000000" w:themeColor="text1"/>
         </w:rPr>
-        <w:t xml:space="preserve">, traveling in a group of 2, 3, 4, 5, 6, 7, 8. </w:t>
-      </w:r>
-      <w:r>
-        <w:rPr>
-          <w:rFonts w:cstheme="minorHAnsi"/>
-          <w:color w:val="000000" w:themeColor="text1"/>
-        </w:rPr>
-        <w:t xml:space="preserve"> The chart also groups the tip amount by the vendor and shows which group of passengers travels the longest distance.</w:t>
-      </w:r>
+        <w:t>/</w:t>
+      </w:r>
+      <w:r>
+        <w:rPr>
+          <w:rFonts w:cstheme="minorHAnsi"/>
+          <w:color w:val="000000" w:themeColor="text1"/>
+        </w:rPr>
+        <w:t xml:space="preserve">traveling in a group of 2, 3, 4, 5, 6, 7, 8. </w:t>
+      </w:r>
+      <w:r>
+        <w:rPr>
+          <w:rFonts w:cstheme="minorHAnsi"/>
+          <w:color w:val="000000" w:themeColor="text1"/>
+        </w:rPr>
+        <w:t xml:space="preserve"> The chart also groups the </w:t>
+      </w:r>
+      <w:r>
+        <w:rPr>
+          <w:rFonts w:cstheme="minorHAnsi"/>
+          <w:color w:val="000000" w:themeColor="text1"/>
+        </w:rPr>
+        <w:t>average tip amount received by different vendors. The line chart represents the average trip distance buy these vendors.</w:t>
+      </w:r>
+    </w:p>
+    <w:p>
+      <w:pPr>
+        <w:pStyle w:val="ListParagraph"/>
+        <w:ind w:left="0"/>
+        <w:rPr>
+          <w:rFonts w:cstheme="minorHAnsi"/>
+          <w:color w:val="000000" w:themeColor="text1"/>
+        </w:rPr>
+      </w:pPr>
     </w:p>
     <w:p>
       <w:pPr>
@@ -1325,7 +1454,28 @@
           <w:rFonts w:cstheme="minorHAnsi"/>
           <w:color w:val="000000" w:themeColor="text1"/>
         </w:rPr>
-        <w:t xml:space="preserve">Passengers in group of 7 </w:t>
+        <w:t>Only vendor 2 has passengers who travel in group of 7.</w:t>
+      </w:r>
+    </w:p>
+    <w:p>
+      <w:pPr>
+        <w:rPr>
+          <w:rFonts w:cstheme="minorHAnsi"/>
+          <w:b/>
+          <w:bCs/>
+          <w:color w:val="000000" w:themeColor="text1"/>
+          <w:u w:val="single"/>
+        </w:rPr>
+      </w:pPr>
+      <w:r>
+        <w:rPr>
+          <w:rFonts w:cstheme="minorHAnsi"/>
+          <w:b/>
+          <w:bCs/>
+          <w:color w:val="000000" w:themeColor="text1"/>
+          <w:u w:val="single"/>
+        </w:rPr>
+        <w:br w:type="page"/>
       </w:r>
     </w:p>
     <w:p>
@@ -1334,9 +1484,23 @@
         <w:ind w:left="0"/>
         <w:rPr>
           <w:rFonts w:cstheme="minorHAnsi"/>
-          <w:color w:val="000000" w:themeColor="text1"/>
-        </w:rPr>
-      </w:pPr>
+          <w:b/>
+          <w:bCs/>
+          <w:color w:val="000000" w:themeColor="text1"/>
+          <w:u w:val="single"/>
+        </w:rPr>
+      </w:pPr>
+      <w:r>
+        <w:rPr>
+          <w:rFonts w:cstheme="minorHAnsi"/>
+          <w:b/>
+          <w:bCs/>
+          <w:color w:val="000000" w:themeColor="text1"/>
+          <w:u w:val="single"/>
+        </w:rPr>
+        <w:lastRenderedPageBreak/>
+        <w:t>Analysis 4:</w:t>
+      </w:r>
     </w:p>
     <w:p>
       <w:pPr>
@@ -1350,16 +1514,6 @@
           <w:u w:val="single"/>
         </w:rPr>
       </w:pPr>
-      <w:r>
-        <w:rPr>
-          <w:rFonts w:cstheme="minorHAnsi"/>
-          <w:b/>
-          <w:bCs/>
-          <w:color w:val="000000" w:themeColor="text1"/>
-          <w:u w:val="single"/>
-        </w:rPr>
-        <w:t>Analysis 4:</w:t>
-      </w:r>
     </w:p>
     <w:p>
       <w:pPr>
@@ -1367,28 +1521,14 @@
         <w:ind w:left="0"/>
         <w:rPr>
           <w:rFonts w:cstheme="minorHAnsi"/>
-          <w:b/>
-          <w:bCs/>
-          <w:color w:val="000000" w:themeColor="text1"/>
-          <w:u w:val="single"/>
-        </w:rPr>
-      </w:pPr>
-    </w:p>
-    <w:p>
-      <w:pPr>
-        <w:pStyle w:val="ListParagraph"/>
-        <w:ind w:left="0"/>
-        <w:rPr>
-          <w:rFonts w:cstheme="minorHAnsi"/>
-          <w:color w:val="000000" w:themeColor="text1"/>
-        </w:rPr>
-      </w:pPr>
-      <w:r>
-        <w:rPr>
-          <w:rFonts w:cstheme="minorHAnsi"/>
-          <w:color w:val="000000" w:themeColor="text1"/>
-        </w:rPr>
-        <w:lastRenderedPageBreak/>
+          <w:color w:val="000000" w:themeColor="text1"/>
+        </w:rPr>
+      </w:pPr>
+      <w:r>
+        <w:rPr>
+          <w:rFonts w:cstheme="minorHAnsi"/>
+          <w:color w:val="000000" w:themeColor="text1"/>
+        </w:rPr>
         <w:drawing>
           <wp:inline distT="0" distB="0" distL="0" distR="0" wp14:anchorId="359717C7" wp14:editId="1C2ACE5C">
             <wp:extent cx="6128304" cy="3625913"/>
@@ -1426,7 +1566,91 @@
         </w:drawing>
       </w:r>
     </w:p>
+    <w:p>
+      <w:pPr>
+        <w:pStyle w:val="ListParagraph"/>
+        <w:ind w:left="0"/>
+        <w:rPr>
+          <w:rFonts w:cstheme="minorHAnsi"/>
+          <w:color w:val="000000" w:themeColor="text1"/>
+        </w:rPr>
+      </w:pPr>
+    </w:p>
+    <w:p>
+      <w:pPr>
+        <w:pStyle w:val="ListParagraph"/>
+        <w:ind w:left="0"/>
+        <w:rPr>
+          <w:rFonts w:cstheme="minorHAnsi"/>
+          <w:color w:val="000000" w:themeColor="text1"/>
+        </w:rPr>
+      </w:pPr>
+      <w:r>
+        <w:rPr>
+          <w:rFonts w:cstheme="minorHAnsi"/>
+          <w:color w:val="000000" w:themeColor="text1"/>
+        </w:rPr>
+        <w:t>This vertical bar chart shows the total fare amount by vendor and payment type.</w:t>
+      </w:r>
+    </w:p>
+    <w:p>
+      <w:pPr>
+        <w:pStyle w:val="ListParagraph"/>
+        <w:numPr>
+          <w:ilvl w:val="0"/>
+          <w:numId w:val="5"/>
+        </w:numPr>
+        <w:rPr>
+          <w:rFonts w:cstheme="minorHAnsi"/>
+          <w:color w:val="000000" w:themeColor="text1"/>
+        </w:rPr>
+      </w:pPr>
+      <w:r>
+        <w:rPr>
+          <w:rFonts w:cstheme="minorHAnsi"/>
+          <w:color w:val="000000" w:themeColor="text1"/>
+        </w:rPr>
+        <w:t>In both the vendors, payment type 1 has highest share among the 4 payment types.</w:t>
+      </w:r>
+    </w:p>
+    <w:p>
+      <w:pPr>
+        <w:pStyle w:val="ListParagraph"/>
+        <w:numPr>
+          <w:ilvl w:val="0"/>
+          <w:numId w:val="5"/>
+        </w:numPr>
+        <w:rPr>
+          <w:rFonts w:cstheme="minorHAnsi"/>
+          <w:color w:val="000000" w:themeColor="text1"/>
+        </w:rPr>
+      </w:pPr>
+      <w:r>
+        <w:rPr>
+          <w:rFonts w:cstheme="minorHAnsi"/>
+          <w:color w:val="000000" w:themeColor="text1"/>
+        </w:rPr>
+        <w:t xml:space="preserve">Vendor 2 collects more </w:t>
+      </w:r>
+      <w:proofErr w:type="spellStart"/>
+      <w:r>
+        <w:rPr>
+          <w:rFonts w:cstheme="minorHAnsi"/>
+          <w:color w:val="000000" w:themeColor="text1"/>
+        </w:rPr>
+        <w:t>fare</w:t>
+      </w:r>
+      <w:proofErr w:type="spellEnd"/>
+      <w:r>
+        <w:rPr>
+          <w:rFonts w:cstheme="minorHAnsi"/>
+          <w:color w:val="000000" w:themeColor="text1"/>
+        </w:rPr>
+        <w:t xml:space="preserve"> amount than vendor 1.</w:t>
+      </w:r>
+    </w:p>
     <w:sectPr>
+      <w:type w:val="continuous"/>
       <w:pgSz w:w="12240" w:h="15840"/>
       <w:pgMar w:top="1440" w:right="1440" w:bottom="1440" w:left="1440" w:header="720" w:footer="720" w:gutter="0"/>
       <w:cols w:space="720"/>
@@ -1439,6 +1663,184 @@
 <file path=word/numbering.xml><?xml version="1.0" encoding="utf-8"?>
 <w:numbering xmlns:wpc="http://schemas.microsoft.com/office/word/2010/wordprocessingCanvas" xmlns:cx="http://schemas.microsoft.com/office/drawing/2014/chartex" xmlns:cx1="http://schemas.microsoft.com/office/drawing/2015/9/8/chartex" xmlns:cx2="http://schemas.microsoft.com/office/drawing/2015/10/21/chartex" xmlns:cx3="http://schemas.microsoft.com/office/drawing/2016/5/9/chartex" xmlns:cx4="http://schemas.microsoft.com/office/drawing/2016/5/10/chartex" xmlns:cx5="http://schemas.microsoft.com/office/drawing/2016/5/11/chartex" xmlns:cx6="http://schemas.microsoft.com/office/drawing/2016/5/12/chartex" xmlns:cx7="http://schemas.microsoft.com/office/drawing/2016/5/13/chartex" xmlns:cx8="http://schemas.microsoft.com/office/drawing/2016/5/14/chartex" xmlns:mc="http://schemas.openxmlformats.org/markup-compatibility/2006" xmlns:aink="http://schemas.microsoft.com/office/drawing/2016/ink" xmlns:am3d="http://schemas.microsoft.com/office/drawing/2017/model3d" xmlns:o="urn:schemas-microsoft-com:office:office" xmlns:r="http://schemas.openxmlformats.org/officeDocument/2006/relationships" xmlns:m="http://schemas.openxmlformats.org/officeDocument/2006/math" xmlns:v="urn:schemas-microsoft-com:vml" xmlns:wp14="http://schemas.microsoft.com/office/word/2010/wordprocessingDrawing" xmlns:wp="http://schemas.openxmlformats.org/drawingml/2006/wordprocessingDrawing" xmlns:w10="urn:schemas-microsoft-com:office:word" xmlns:w="http://schemas.openxmlformats.org/wordprocessingml/2006/main" xmlns:w14="http://schemas.microsoft.com/office/word/2010/wordml" xmlns:w15="http://schemas.microsoft.com/office/word/2012/wordml" xmlns:w16cex="http://schemas.microsoft.com/office/word/2018/wordml/cex" xmlns:w16cid="http://schemas.microsoft.com/office/word/2016/wordml/cid" xmlns:w16="http://schemas.microsoft.com/office/word/2018/wordml" xmlns:w16sdtdh="http://schemas.microsoft.com/office/word/2020/wordml/sdtdatahash" xmlns:w16se="http://schemas.microsoft.com/office/word/2015/wordml/symex" xmlns:wpg="http://schemas.microsoft.com/office/word/2010/wordprocessingGroup" xmlns:wpi="http://schemas.microsoft.com/office/word/2010/wordprocessingInk" xmlns:wne="http://schemas.microsoft.com/office/word/2006/wordml" xmlns:wps="http://schemas.microsoft.com/office/word/2010/wordprocessingShape" mc:Ignorable="w14 w15 w16se w16cid w16 w16cex w16sdtdh wp14">
   <w:abstractNum w:abstractNumId="0" w15:restartNumberingAfterBreak="0">
+    <w:nsid w:val="18C4503D"/>
+    <w:multiLevelType w:val="hybridMultilevel"/>
+    <w:tmpl w:val="DA0C76FE"/>
+    <w:lvl w:ilvl="0" w:tplc="53566520">
+      <w:start w:val="1"/>
+      <w:numFmt w:val="decimal"/>
+      <w:lvlText w:val="%1."/>
+      <w:lvlJc w:val="left"/>
+      <w:pPr>
+        <w:ind w:left="720" w:hanging="360"/>
+      </w:pPr>
+      <w:rPr>
+        <w:rFonts w:hint="default"/>
+      </w:rPr>
+    </w:lvl>
+    <w:lvl w:ilvl="1" w:tplc="04090019" w:tentative="1">
+      <w:start w:val="1"/>
+      <w:numFmt w:val="lowerLetter"/>
+      <w:lvlText w:val="%2."/>
+      <w:lvlJc w:val="left"/>
+      <w:pPr>
+        <w:ind w:left="1440" w:hanging="360"/>
+      </w:pPr>
+    </w:lvl>
+    <w:lvl w:ilvl="2" w:tplc="0409001B" w:tentative="1">
+      <w:start w:val="1"/>
+      <w:numFmt w:val="lowerRoman"/>
+      <w:lvlText w:val="%3."/>
+      <w:lvlJc w:val="right"/>
+      <w:pPr>
+        <w:ind w:left="2160" w:hanging="180"/>
+      </w:pPr>
+    </w:lvl>
+    <w:lvl w:ilvl="3" w:tplc="0409000F" w:tentative="1">
+      <w:start w:val="1"/>
+      <w:numFmt w:val="decimal"/>
+      <w:lvlText w:val="%4."/>
+      <w:lvlJc w:val="left"/>
+      <w:pPr>
+        <w:ind w:left="2880" w:hanging="360"/>
+      </w:pPr>
+    </w:lvl>
+    <w:lvl w:ilvl="4" w:tplc="04090019" w:tentative="1">
+      <w:start w:val="1"/>
+      <w:numFmt w:val="lowerLetter"/>
+      <w:lvlText w:val="%5."/>
+      <w:lvlJc w:val="left"/>
+      <w:pPr>
+        <w:ind w:left="3600" w:hanging="360"/>
+      </w:pPr>
+    </w:lvl>
+    <w:lvl w:ilvl="5" w:tplc="0409001B" w:tentative="1">
+      <w:start w:val="1"/>
+      <w:numFmt w:val="lowerRoman"/>
+      <w:lvlText w:val="%6."/>
+      <w:lvlJc w:val="right"/>
+      <w:pPr>
+        <w:ind w:left="4320" w:hanging="180"/>
+      </w:pPr>
+    </w:lvl>
+    <w:lvl w:ilvl="6" w:tplc="0409000F" w:tentative="1">
+      <w:start w:val="1"/>
+      <w:numFmt w:val="decimal"/>
+      <w:lvlText w:val="%7."/>
+      <w:lvlJc w:val="left"/>
+      <w:pPr>
+        <w:ind w:left="5040" w:hanging="360"/>
+      </w:pPr>
+    </w:lvl>
+    <w:lvl w:ilvl="7" w:tplc="04090019" w:tentative="1">
+      <w:start w:val="1"/>
+      <w:numFmt w:val="lowerLetter"/>
+      <w:lvlText w:val="%8."/>
+      <w:lvlJc w:val="left"/>
+      <w:pPr>
+        <w:ind w:left="5760" w:hanging="360"/>
+      </w:pPr>
+    </w:lvl>
+    <w:lvl w:ilvl="8" w:tplc="0409001B" w:tentative="1">
+      <w:start w:val="1"/>
+      <w:numFmt w:val="lowerRoman"/>
+      <w:lvlText w:val="%9."/>
+      <w:lvlJc w:val="right"/>
+      <w:pPr>
+        <w:ind w:left="6480" w:hanging="180"/>
+      </w:pPr>
+    </w:lvl>
+  </w:abstractNum>
+  <w:abstractNum w:abstractNumId="1" w15:restartNumberingAfterBreak="0">
+    <w:nsid w:val="377B17DF"/>
+    <w:multiLevelType w:val="hybridMultilevel"/>
+    <w:tmpl w:val="202829BE"/>
+    <w:lvl w:ilvl="0" w:tplc="86A63636">
+      <w:start w:val="1"/>
+      <w:numFmt w:val="decimal"/>
+      <w:lvlText w:val="%1."/>
+      <w:lvlJc w:val="left"/>
+      <w:pPr>
+        <w:ind w:left="720" w:hanging="360"/>
+      </w:pPr>
+      <w:rPr>
+        <w:rFonts w:hint="default"/>
+      </w:rPr>
+    </w:lvl>
+    <w:lvl w:ilvl="1" w:tplc="04090019" w:tentative="1">
+      <w:start w:val="1"/>
+      <w:numFmt w:val="lowerLetter"/>
+      <w:lvlText w:val="%2."/>
+      <w:lvlJc w:val="left"/>
+      <w:pPr>
+        <w:ind w:left="1440" w:hanging="360"/>
+      </w:pPr>
+    </w:lvl>
+    <w:lvl w:ilvl="2" w:tplc="0409001B" w:tentative="1">
+      <w:start w:val="1"/>
+      <w:numFmt w:val="lowerRoman"/>
+      <w:lvlText w:val="%3."/>
+      <w:lvlJc w:val="right"/>
+      <w:pPr>
+        <w:ind w:left="2160" w:hanging="180"/>
+      </w:pPr>
+    </w:lvl>
+    <w:lvl w:ilvl="3" w:tplc="0409000F" w:tentative="1">
+      <w:start w:val="1"/>
+      <w:numFmt w:val="decimal"/>
+      <w:lvlText w:val="%4."/>
+      <w:lvlJc w:val="left"/>
+      <w:pPr>
+        <w:ind w:left="2880" w:hanging="360"/>
+      </w:pPr>
+    </w:lvl>
+    <w:lvl w:ilvl="4" w:tplc="04090019" w:tentative="1">
+      <w:start w:val="1"/>
+      <w:numFmt w:val="lowerLetter"/>
+      <w:lvlText w:val="%5."/>
+      <w:lvlJc w:val="left"/>
+      <w:pPr>
+        <w:ind w:left="3600" w:hanging="360"/>
+      </w:pPr>
+    </w:lvl>
+    <w:lvl w:ilvl="5" w:tplc="0409001B" w:tentative="1">
+      <w:start w:val="1"/>
+      <w:numFmt w:val="lowerRoman"/>
+      <w:lvlText w:val="%6."/>
+      <w:lvlJc w:val="right"/>
+      <w:pPr>
+        <w:ind w:left="4320" w:hanging="180"/>
+      </w:pPr>
+    </w:lvl>
+    <w:lvl w:ilvl="6" w:tplc="0409000F" w:tentative="1">
+      <w:start w:val="1"/>
+      <w:numFmt w:val="decimal"/>
+      <w:lvlText w:val="%7."/>
+      <w:lvlJc w:val="left"/>
+      <w:pPr>
+        <w:ind w:left="5040" w:hanging="360"/>
+      </w:pPr>
+    </w:lvl>
+    <w:lvl w:ilvl="7" w:tplc="04090019" w:tentative="1">
+      <w:start w:val="1"/>
+      <w:numFmt w:val="lowerLetter"/>
+      <w:lvlText w:val="%8."/>
+      <w:lvlJc w:val="left"/>
+      <w:pPr>
+        <w:ind w:left="5760" w:hanging="360"/>
+      </w:pPr>
+    </w:lvl>
+    <w:lvl w:ilvl="8" w:tplc="0409001B" w:tentative="1">
+      <w:start w:val="1"/>
+      <w:numFmt w:val="lowerRoman"/>
+      <w:lvlText w:val="%9."/>
+      <w:lvlJc w:val="right"/>
+      <w:pPr>
+        <w:ind w:left="6480" w:hanging="180"/>
+      </w:pPr>
+    </w:lvl>
+  </w:abstractNum>
+  <w:abstractNum w:abstractNumId="2" w15:restartNumberingAfterBreak="0">
     <w:nsid w:val="38E7251E"/>
     <w:multiLevelType w:val="hybridMultilevel"/>
     <w:tmpl w:val="FF0E6240"/>
@@ -1527,7 +1929,7 @@
       </w:pPr>
     </w:lvl>
   </w:abstractNum>
-  <w:abstractNum w:abstractNumId="1" w15:restartNumberingAfterBreak="0">
+  <w:abstractNum w:abstractNumId="3" w15:restartNumberingAfterBreak="0">
     <w:nsid w:val="3F751C1B"/>
     <w:multiLevelType w:val="hybridMultilevel"/>
     <w:tmpl w:val="3AA2D666"/>
@@ -1616,11 +2018,109 @@
       </w:pPr>
     </w:lvl>
   </w:abstractNum>
+  <w:abstractNum w:abstractNumId="4" w15:restartNumberingAfterBreak="0">
+    <w:nsid w:val="5337356F"/>
+    <w:multiLevelType w:val="hybridMultilevel"/>
+    <w:tmpl w:val="0F1CE29A"/>
+    <w:lvl w:ilvl="0" w:tplc="70E22372">
+      <w:start w:val="1"/>
+      <w:numFmt w:val="decimal"/>
+      <w:lvlText w:val="%1."/>
+      <w:lvlJc w:val="left"/>
+      <w:pPr>
+        <w:ind w:left="720" w:hanging="360"/>
+      </w:pPr>
+      <w:rPr>
+        <w:rFonts w:hint="default"/>
+      </w:rPr>
+    </w:lvl>
+    <w:lvl w:ilvl="1" w:tplc="04090019" w:tentative="1">
+      <w:start w:val="1"/>
+      <w:numFmt w:val="lowerLetter"/>
+      <w:lvlText w:val="%2."/>
+      <w:lvlJc w:val="left"/>
+      <w:pPr>
+        <w:ind w:left="1440" w:hanging="360"/>
+      </w:pPr>
+    </w:lvl>
+    <w:lvl w:ilvl="2" w:tplc="0409001B" w:tentative="1">
+      <w:start w:val="1"/>
+      <w:numFmt w:val="lowerRoman"/>
+      <w:lvlText w:val="%3."/>
+      <w:lvlJc w:val="right"/>
+      <w:pPr>
+        <w:ind w:left="2160" w:hanging="180"/>
+      </w:pPr>
+    </w:lvl>
+    <w:lvl w:ilvl="3" w:tplc="0409000F" w:tentative="1">
+      <w:start w:val="1"/>
+      <w:numFmt w:val="decimal"/>
+      <w:lvlText w:val="%4."/>
+      <w:lvlJc w:val="left"/>
+      <w:pPr>
+        <w:ind w:left="2880" w:hanging="360"/>
+      </w:pPr>
+    </w:lvl>
+    <w:lvl w:ilvl="4" w:tplc="04090019" w:tentative="1">
+      <w:start w:val="1"/>
+      <w:numFmt w:val="lowerLetter"/>
+      <w:lvlText w:val="%5."/>
+      <w:lvlJc w:val="left"/>
+      <w:pPr>
+        <w:ind w:left="3600" w:hanging="360"/>
+      </w:pPr>
+    </w:lvl>
+    <w:lvl w:ilvl="5" w:tplc="0409001B" w:tentative="1">
+      <w:start w:val="1"/>
+      <w:numFmt w:val="lowerRoman"/>
+      <w:lvlText w:val="%6."/>
+      <w:lvlJc w:val="right"/>
+      <w:pPr>
+        <w:ind w:left="4320" w:hanging="180"/>
+      </w:pPr>
+    </w:lvl>
+    <w:lvl w:ilvl="6" w:tplc="0409000F" w:tentative="1">
+      <w:start w:val="1"/>
+      <w:numFmt w:val="decimal"/>
+      <w:lvlText w:val="%7."/>
+      <w:lvlJc w:val="left"/>
+      <w:pPr>
+        <w:ind w:left="5040" w:hanging="360"/>
+      </w:pPr>
+    </w:lvl>
+    <w:lvl w:ilvl="7" w:tplc="04090019" w:tentative="1">
+      <w:start w:val="1"/>
+      <w:numFmt w:val="lowerLetter"/>
+      <w:lvlText w:val="%8."/>
+      <w:lvlJc w:val="left"/>
+      <w:pPr>
+        <w:ind w:left="5760" w:hanging="360"/>
+      </w:pPr>
+    </w:lvl>
+    <w:lvl w:ilvl="8" w:tplc="0409001B" w:tentative="1">
+      <w:start w:val="1"/>
+      <w:numFmt w:val="lowerRoman"/>
+      <w:lvlText w:val="%9."/>
+      <w:lvlJc w:val="right"/>
+      <w:pPr>
+        <w:ind w:left="6480" w:hanging="180"/>
+      </w:pPr>
+    </w:lvl>
+  </w:abstractNum>
   <w:num w:numId="1" w16cid:durableId="1274752207">
+    <w:abstractNumId w:val="2"/>
+  </w:num>
+  <w:num w:numId="2" w16cid:durableId="80835097">
+    <w:abstractNumId w:val="3"/>
+  </w:num>
+  <w:num w:numId="3" w16cid:durableId="2081753866">
     <w:abstractNumId w:val="0"/>
   </w:num>
-  <w:num w:numId="2" w16cid:durableId="80835097">
+  <w:num w:numId="4" w16cid:durableId="1409384151">
     <w:abstractNumId w:val="1"/>
+  </w:num>
+  <w:num w:numId="5" w16cid:durableId="955410616">
+    <w:abstractNumId w:val="4"/>
   </w:num>
 </w:numbering>
 </file>

</xml_diff>